<commit_message>
Added 12 & 13
</commit_message>
<xml_diff>
--- a/Desktop/Login System/Git-Commands.docx
+++ b/Desktop/Login System/Git-Commands.docx
@@ -18,473 +18,571 @@
         </w:rPr>
         <w:t>Git Study</w:t>
       </w:r>
+    </w:p>
+    <w:p>
+      <w:pPr>
+        <w:jc w:val="center"/>
+        <w:rPr>
+          <w:sz w:val="20"/>
+        </w:rPr>
+      </w:pPr>
+    </w:p>
+    <w:p>
+      <w:pPr>
+        <w:jc w:val="center"/>
+        <w:rPr>
+          <w:rFonts w:ascii="Consolas" w:hAnsi="Consolas" w:cs="Times New Roman"/>
+          <w:sz w:val="32"/>
+          <w:szCs w:val="36"/>
+        </w:rPr>
+      </w:pPr>
+      <w:r>
+        <w:rPr>
+          <w:rFonts w:ascii="Consolas" w:hAnsi="Consolas" w:cs="Times New Roman"/>
+          <w:sz w:val="32"/>
+          <w:szCs w:val="36"/>
+        </w:rPr>
+        <w:t>1.Initialize Git</w:t>
+      </w:r>
+    </w:p>
+    <w:p>
+      <w:pPr>
+        <w:jc w:val="center"/>
+        <w:rPr>
+          <w:rFonts w:ascii="Lucida Sans Typewriter" w:hAnsi="Lucida Sans Typewriter"/>
+        </w:rPr>
+      </w:pPr>
+      <w:r>
+        <w:rPr>
+          <w:rFonts w:ascii="Lucida Sans Typewriter" w:hAnsi="Lucida Sans Typewriter"/>
+        </w:rPr>
+        <w:t>git init</w:t>
+      </w:r>
+    </w:p>
+    <w:p>
+      <w:pPr>
+        <w:jc w:val="center"/>
+        <w:rPr>
+          <w:rFonts w:ascii="Consolas" w:hAnsi="Consolas"/>
+          <w:sz w:val="32"/>
+          <w:szCs w:val="36"/>
+        </w:rPr>
+      </w:pPr>
+      <w:r>
+        <w:rPr>
+          <w:rFonts w:ascii="Consolas" w:hAnsi="Consolas"/>
+          <w:sz w:val="32"/>
+          <w:szCs w:val="36"/>
+        </w:rPr>
+        <w:t>2.Adding Files To Share</w:t>
+      </w:r>
+    </w:p>
+    <w:p>
+      <w:pPr>
+        <w:jc w:val="center"/>
+        <w:rPr>
+          <w:rFonts w:ascii="Lucida Sans Typewriter" w:hAnsi="Lucida Sans Typewriter"/>
+        </w:rPr>
+      </w:pPr>
+      <w:r>
+        <w:rPr>
+          <w:rFonts w:ascii="Lucida Sans Typewriter" w:hAnsi="Lucida Sans Typewriter"/>
+        </w:rPr>
+        <w:t>git add “</w:t>
+      </w:r>
+      <w:r>
+        <w:rPr>
+          <w:rFonts w:ascii="Lucida Sans Typewriter" w:hAnsi="Lucida Sans Typewriter"/>
+          <w:i/>
+        </w:rPr>
+        <w:t>File_Name”</w:t>
+      </w:r>
+    </w:p>
+    <w:p>
+      <w:pPr>
+        <w:jc w:val="center"/>
+        <w:rPr>
+          <w:rFonts w:ascii="Consolas" w:hAnsi="Consolas"/>
+          <w:sz w:val="32"/>
+          <w:szCs w:val="36"/>
+        </w:rPr>
+      </w:pPr>
+      <w:r>
+        <w:rPr>
+          <w:rFonts w:ascii="Consolas" w:hAnsi="Consolas"/>
+          <w:sz w:val="32"/>
+          <w:szCs w:val="36"/>
+        </w:rPr>
+        <w:t>3.Saving The Added Files</w:t>
+      </w:r>
+    </w:p>
+    <w:p>
+      <w:pPr>
+        <w:jc w:val="center"/>
+        <w:rPr>
+          <w:rFonts w:ascii="Lucida Sans Typewriter" w:hAnsi="Lucida Sans Typewriter"/>
+        </w:rPr>
+      </w:pPr>
+      <w:r>
+        <w:rPr>
+          <w:rFonts w:ascii="Lucida Sans Typewriter" w:hAnsi="Lucida Sans Typewriter"/>
+        </w:rPr>
+        <w:t>git commit –m “</w:t>
+      </w:r>
+      <w:r>
+        <w:rPr>
+          <w:rFonts w:ascii="Lucida Sans Typewriter" w:hAnsi="Lucida Sans Typewriter"/>
+          <w:i/>
+        </w:rPr>
+        <w:t>Message”</w:t>
+      </w:r>
+    </w:p>
+    <w:p>
+      <w:pPr>
+        <w:jc w:val="center"/>
+        <w:rPr>
+          <w:rFonts w:ascii="Consolas" w:hAnsi="Consolas"/>
+          <w:sz w:val="32"/>
+          <w:szCs w:val="36"/>
+        </w:rPr>
+      </w:pPr>
+      <w:r>
+        <w:rPr>
+          <w:rFonts w:ascii="Consolas" w:hAnsi="Consolas"/>
+          <w:sz w:val="32"/>
+          <w:szCs w:val="36"/>
+        </w:rPr>
+        <w:t>4.Adding A Remote Repository</w:t>
+      </w:r>
+    </w:p>
+    <w:p>
+      <w:pPr>
+        <w:jc w:val="center"/>
+        <w:rPr>
+          <w:rFonts w:ascii="Lucida Sans Typewriter" w:hAnsi="Lucida Sans Typewriter"/>
+          <w:i/>
+        </w:rPr>
+      </w:pPr>
+      <w:r>
+        <w:rPr>
+          <w:rFonts w:ascii="Lucida Sans Typewriter" w:hAnsi="Lucida Sans Typewriter"/>
+        </w:rPr>
+        <w:t xml:space="preserve">git remote add </w:t>
+      </w:r>
+      <w:r>
+        <w:rPr>
+          <w:rFonts w:ascii="Lucida Sans Typewriter" w:hAnsi="Lucida Sans Typewriter"/>
+          <w:i/>
+        </w:rPr>
+        <w:t>remote_name_url</w:t>
+      </w:r>
+    </w:p>
+    <w:p>
+      <w:pPr>
+        <w:jc w:val="center"/>
+        <w:rPr>
+          <w:rFonts w:ascii="Consolas" w:hAnsi="Consolas"/>
+          <w:sz w:val="32"/>
+          <w:szCs w:val="36"/>
+        </w:rPr>
+      </w:pPr>
+      <w:r>
+        <w:rPr>
+          <w:rFonts w:ascii="Consolas" w:hAnsi="Consolas"/>
+          <w:sz w:val="32"/>
+          <w:szCs w:val="36"/>
+        </w:rPr>
+        <w:t>5.Uploading Files To a Remote</w:t>
+      </w:r>
+    </w:p>
+    <w:p>
+      <w:pPr>
+        <w:jc w:val="center"/>
+        <w:rPr>
+          <w:rFonts w:ascii="Lucida Sans Typewriter" w:hAnsi="Lucida Sans Typewriter"/>
+        </w:rPr>
+      </w:pPr>
+      <w:r>
+        <w:rPr>
+          <w:rFonts w:ascii="Lucida Sans Typewriter" w:hAnsi="Lucida Sans Typewriter"/>
+        </w:rPr>
+        <w:t>git  push origin master</w:t>
+      </w:r>
+    </w:p>
+    <w:p>
+      <w:pPr>
+        <w:jc w:val="center"/>
+        <w:rPr>
+          <w:rFonts w:ascii="Consolas" w:hAnsi="Consolas"/>
+          <w:sz w:val="32"/>
+          <w:szCs w:val="36"/>
+        </w:rPr>
+      </w:pPr>
+      <w:r>
+        <w:rPr>
+          <w:rFonts w:ascii="Consolas" w:hAnsi="Consolas"/>
+          <w:sz w:val="32"/>
+          <w:szCs w:val="36"/>
+        </w:rPr>
+        <w:t>6.Downloading Files From a Remote</w:t>
+      </w:r>
+    </w:p>
+    <w:p>
+      <w:pPr>
+        <w:jc w:val="center"/>
+        <w:rPr>
+          <w:rFonts w:ascii="Lucida Sans Typewriter" w:hAnsi="Lucida Sans Typewriter"/>
+        </w:rPr>
+      </w:pPr>
+      <w:r>
+        <w:rPr>
+          <w:rFonts w:ascii="Lucida Sans Typewriter" w:hAnsi="Lucida Sans Typewriter"/>
+        </w:rPr>
+        <w:t>git pull origin master</w:t>
+      </w:r>
+    </w:p>
+    <w:p>
+      <w:pPr>
+        <w:jc w:val="center"/>
+        <w:rPr>
+          <w:rFonts w:ascii="Consolas" w:hAnsi="Consolas"/>
+          <w:sz w:val="32"/>
+          <w:szCs w:val="36"/>
+        </w:rPr>
+      </w:pPr>
+      <w:r>
+        <w:rPr>
+          <w:rFonts w:ascii="Consolas" w:hAnsi="Consolas"/>
+          <w:sz w:val="32"/>
+          <w:szCs w:val="36"/>
+        </w:rPr>
+        <w:t>7.Recognizing Modified Files :</w:t>
+      </w:r>
+    </w:p>
+    <w:p>
+      <w:pPr>
+        <w:jc w:val="center"/>
+        <w:rPr>
+          <w:rFonts w:ascii="Lucida Sans Typewriter" w:hAnsi="Lucida Sans Typewriter"/>
+        </w:rPr>
+      </w:pPr>
+      <w:r>
+        <w:rPr>
+          <w:rFonts w:ascii="Lucida Sans Typewriter" w:hAnsi="Lucida Sans Typewriter"/>
+        </w:rPr>
+        <w:t>git status</w:t>
+      </w:r>
+    </w:p>
+    <w:p>
+      <w:pPr>
+        <w:jc w:val="center"/>
+      </w:pPr>
+      <w:r>
+        <w:t>Displayed In Red: Modified Files</w:t>
+      </w:r>
+    </w:p>
+    <w:p>
+      <w:pPr>
+        <w:jc w:val="center"/>
+      </w:pPr>
+      <w:r>
+        <w:t>Displayed In Green: Not Added By You.</w:t>
+      </w:r>
+    </w:p>
+    <w:p>
+      <w:pPr>
+        <w:jc w:val="center"/>
+        <w:rPr>
+          <w:rFonts w:ascii="Consolas" w:hAnsi="Consolas"/>
+          <w:sz w:val="32"/>
+          <w:szCs w:val="36"/>
+        </w:rPr>
+      </w:pPr>
+      <w:r>
+        <w:rPr>
+          <w:rFonts w:ascii="Consolas" w:hAnsi="Consolas"/>
+          <w:sz w:val="32"/>
+          <w:szCs w:val="36"/>
+        </w:rPr>
+        <w:t>8.Recognizing Content Changes</w:t>
+      </w:r>
+    </w:p>
+    <w:p>
+      <w:pPr>
+        <w:jc w:val="center"/>
+        <w:rPr>
+          <w:rFonts w:ascii="Lucida Sans Typewriter" w:hAnsi="Lucida Sans Typewriter"/>
+        </w:rPr>
+      </w:pPr>
+      <w:r>
+        <w:rPr>
+          <w:rFonts w:ascii="Lucida Sans Typewriter" w:hAnsi="Lucida Sans Typewriter"/>
+        </w:rPr>
+        <w:t>git diff</w:t>
+      </w:r>
+    </w:p>
+    <w:p>
+      <w:pPr>
+        <w:jc w:val="center"/>
+        <w:rPr>
+          <w:rFonts w:ascii="Consolas" w:hAnsi="Consolas"/>
+          <w:sz w:val="32"/>
+          <w:szCs w:val="36"/>
+        </w:rPr>
+      </w:pPr>
+      <w:r>
+        <w:rPr>
+          <w:rFonts w:ascii="Consolas" w:hAnsi="Consolas"/>
+          <w:sz w:val="32"/>
+          <w:szCs w:val="36"/>
+        </w:rPr>
+        <w:t>9. To See All Commits</w:t>
+      </w:r>
+    </w:p>
+    <w:p>
+      <w:pPr>
+        <w:jc w:val="center"/>
+        <w:rPr>
+          <w:rFonts w:ascii="Lucida Sans Typewriter" w:hAnsi="Lucida Sans Typewriter"/>
+        </w:rPr>
+      </w:pPr>
+      <w:r>
+        <w:rPr>
+          <w:rFonts w:ascii="Lucida Sans Typewriter" w:hAnsi="Lucida Sans Typewriter"/>
+        </w:rPr>
+        <w:t>git log</w:t>
+      </w:r>
+    </w:p>
+    <w:p>
+      <w:pPr>
+        <w:jc w:val="center"/>
+        <w:rPr>
+          <w:rFonts w:ascii="Consolas" w:hAnsi="Consolas"/>
+          <w:sz w:val="32"/>
+          <w:szCs w:val="36"/>
+        </w:rPr>
+      </w:pPr>
+      <w:r>
+        <w:rPr>
+          <w:rFonts w:ascii="Consolas" w:hAnsi="Consolas"/>
+          <w:sz w:val="32"/>
+          <w:szCs w:val="36"/>
+        </w:rPr>
+        <w:t>10.To See Changes Made</w:t>
+      </w:r>
+    </w:p>
+    <w:p>
+      <w:pPr>
+        <w:jc w:val="center"/>
+        <w:rPr>
+          <w:rFonts w:ascii="Lucida Sans Typewriter" w:hAnsi="Lucida Sans Typewriter"/>
+        </w:rPr>
+      </w:pPr>
+      <w:r>
+        <w:rPr>
+          <w:rFonts w:ascii="Lucida Sans Typewriter" w:hAnsi="Lucida Sans Typewriter"/>
+        </w:rPr>
+        <w:t>git log –p</w:t>
+      </w:r>
+    </w:p>
+    <w:p>
+      <w:pPr>
+        <w:jc w:val="center"/>
+      </w:pPr>
+      <w:r>
+        <w:t>Press Q to quit the log;</w:t>
+      </w:r>
+    </w:p>
+    <w:p>
+      <w:pPr>
+        <w:jc w:val="center"/>
+        <w:rPr>
+          <w:rFonts w:ascii="Consolas" w:hAnsi="Consolas"/>
+          <w:sz w:val="36"/>
+          <w:szCs w:val="36"/>
+        </w:rPr>
+      </w:pPr>
+      <w:r>
+        <w:rPr>
+          <w:rFonts w:ascii="Consolas" w:hAnsi="Consolas"/>
+          <w:sz w:val="36"/>
+          <w:szCs w:val="36"/>
+        </w:rPr>
+        <w:lastRenderedPageBreak/>
+        <w:t>11.Delete File From Remote Repository</w:t>
+      </w:r>
+    </w:p>
+    <w:p>
+      <w:pPr>
+        <w:jc w:val="center"/>
+        <w:rPr>
+          <w:rFonts w:ascii="Lucida Sans Typewriter" w:hAnsi="Lucida Sans Typewriter"/>
+        </w:rPr>
+      </w:pPr>
+      <w:r>
+        <w:rPr>
+          <w:rFonts w:ascii="Lucida Sans Typewriter" w:hAnsi="Lucida Sans Typewriter"/>
+        </w:rPr>
+        <w:t xml:space="preserve">git rm </w:t>
+      </w:r>
+      <w:r>
+        <w:rPr>
+          <w:rFonts w:ascii="Lucida Sans Typewriter" w:hAnsi="Lucida Sans Typewriter"/>
+          <w:i/>
+        </w:rPr>
+        <w:t>file_name</w:t>
+      </w:r>
+    </w:p>
+    <w:p>
+      <w:pPr>
+        <w:jc w:val="center"/>
+        <w:rPr>
+          <w:rFonts w:ascii="Lucida Sans Typewriter" w:hAnsi="Lucida Sans Typewriter"/>
+        </w:rPr>
+      </w:pPr>
+      <w:r>
+        <w:rPr>
+          <w:rFonts w:ascii="Lucida Sans Typewriter" w:hAnsi="Lucida Sans Typewriter"/>
+        </w:rPr>
+        <w:t>git commit –m “</w:t>
+      </w:r>
+      <w:r>
+        <w:rPr>
+          <w:rFonts w:ascii="Lucida Sans Typewriter" w:hAnsi="Lucida Sans Typewriter"/>
+          <w:i/>
+        </w:rPr>
+        <w:t>Message”</w:t>
+      </w:r>
+    </w:p>
+    <w:p>
+      <w:pPr>
+        <w:jc w:val="center"/>
+        <w:rPr>
+          <w:rFonts w:ascii="Lucida Sans Typewriter" w:hAnsi="Lucida Sans Typewriter"/>
+        </w:rPr>
+      </w:pPr>
+      <w:r>
+        <w:rPr>
+          <w:rFonts w:ascii="Lucida Sans Typewriter" w:hAnsi="Lucida Sans Typewriter"/>
+        </w:rPr>
+        <w:t>git push origin master</w:t>
+      </w:r>
+    </w:p>
+    <w:p>
+      <w:pPr>
+        <w:jc w:val="center"/>
+        <w:rPr>
+          <w:rFonts w:ascii="Lucida Sans Typewriter" w:hAnsi="Lucida Sans Typewriter"/>
+        </w:rPr>
+      </w:pPr>
+    </w:p>
+    <w:p>
+      <w:pPr>
+        <w:jc w:val="center"/>
+        <w:rPr>
+          <w:rFonts w:ascii="Consolas" w:hAnsi="Consolas"/>
+          <w:sz w:val="32"/>
+          <w:szCs w:val="32"/>
+        </w:rPr>
+      </w:pPr>
+      <w:r>
+        <w:rPr>
+          <w:rFonts w:ascii="Consolas" w:hAnsi="Consolas"/>
+          <w:sz w:val="32"/>
+          <w:szCs w:val="32"/>
+        </w:rPr>
+        <w:t>12. Show the url of local git repository</w:t>
+      </w:r>
+    </w:p>
+    <w:p>
+      <w:pPr>
+        <w:jc w:val="center"/>
+        <w:rPr>
+          <w:rFonts w:ascii="Lucida Sans Typewriter" w:hAnsi="Lucida Sans Typewriter"/>
+        </w:rPr>
+      </w:pPr>
+      <w:r>
+        <w:rPr>
+          <w:rFonts w:ascii="Lucida Sans Typewriter" w:hAnsi="Lucida Sans Typewriter"/>
+        </w:rPr>
+        <w:t>git show origin master</w:t>
+      </w:r>
+    </w:p>
+    <w:p>
+      <w:pPr>
+        <w:jc w:val="center"/>
+        <w:rPr>
+          <w:rFonts w:ascii="Lucida Sans Typewriter" w:hAnsi="Lucida Sans Typewriter"/>
+        </w:rPr>
+      </w:pPr>
+      <w:r>
+        <w:rPr>
+          <w:rFonts w:ascii="Lucida Sans Typewriter" w:hAnsi="Lucida Sans Typewriter"/>
+        </w:rPr>
+        <w:t xml:space="preserve">or </w:t>
+      </w:r>
+    </w:p>
+    <w:p>
+      <w:pPr>
+        <w:jc w:val="center"/>
+        <w:rPr>
+          <w:rFonts w:ascii="Lucida Sans Typewriter" w:hAnsi="Lucida Sans Typewriter"/>
+        </w:rPr>
+      </w:pPr>
+      <w:r>
+        <w:rPr>
+          <w:rFonts w:ascii="Lucida Sans Typewriter" w:hAnsi="Lucida Sans Typewriter"/>
+        </w:rPr>
+        <w:t>git remote –v</w:t>
+      </w:r>
+    </w:p>
+    <w:p>
+      <w:pPr>
+        <w:jc w:val="center"/>
+        <w:rPr>
+          <w:rFonts w:ascii="Lucida Sans Typewriter" w:hAnsi="Lucida Sans Typewriter"/>
+        </w:rPr>
+      </w:pPr>
+      <w:r>
+        <w:rPr>
+          <w:rFonts w:ascii="Consolas" w:hAnsi="Consolas"/>
+          <w:sz w:val="32"/>
+          <w:szCs w:val="32"/>
+        </w:rPr>
+        <w:t>13.Changing the url o</w:t>
+      </w:r>
+      <w:r>
+        <w:rPr>
+          <w:rFonts w:ascii="Consolas" w:hAnsi="Consolas"/>
+          <w:sz w:val="32"/>
+          <w:szCs w:val="32"/>
+        </w:rPr>
+        <w:t>f existing local git repositor</w:t>
+      </w:r>
       <w:bookmarkStart w:id="0" w:name="_GoBack"/>
       <w:bookmarkEnd w:id="0"/>
-    </w:p>
-    <w:p>
-      <w:pPr>
-        <w:jc w:val="center"/>
-        <w:rPr>
-          <w:sz w:val="20"/>
-        </w:rPr>
-      </w:pPr>
-    </w:p>
-    <w:p>
-      <w:pPr>
-        <w:jc w:val="center"/>
-        <w:rPr>
-          <w:rFonts w:ascii="Consolas" w:hAnsi="Consolas" w:cs="Times New Roman"/>
-          <w:sz w:val="32"/>
-          <w:szCs w:val="36"/>
-        </w:rPr>
-      </w:pPr>
-      <w:r>
-        <w:rPr>
-          <w:rFonts w:ascii="Consolas" w:hAnsi="Consolas" w:cs="Times New Roman"/>
-          <w:sz w:val="32"/>
-          <w:szCs w:val="36"/>
-        </w:rPr>
-        <w:t>1.Initialize Git</w:t>
-      </w:r>
-    </w:p>
-    <w:p>
-      <w:pPr>
-        <w:jc w:val="center"/>
-        <w:rPr>
-          <w:rFonts w:ascii="Lucida Sans Typewriter" w:hAnsi="Lucida Sans Typewriter"/>
-        </w:rPr>
-      </w:pPr>
-      <w:r>
-        <w:rPr>
-          <w:rFonts w:ascii="Lucida Sans Typewriter" w:hAnsi="Lucida Sans Typewriter"/>
-        </w:rPr>
-        <w:t>git init</w:t>
-      </w:r>
-    </w:p>
-    <w:p>
-      <w:pPr>
-        <w:jc w:val="center"/>
-        <w:rPr>
-          <w:rFonts w:ascii="Consolas" w:hAnsi="Consolas"/>
-          <w:sz w:val="32"/>
-          <w:szCs w:val="36"/>
-        </w:rPr>
-      </w:pPr>
-      <w:r>
-        <w:rPr>
-          <w:rFonts w:ascii="Consolas" w:hAnsi="Consolas"/>
-          <w:sz w:val="32"/>
-          <w:szCs w:val="36"/>
-        </w:rPr>
-        <w:t>2.Adding Files To Share</w:t>
-      </w:r>
-    </w:p>
-    <w:p>
-      <w:pPr>
-        <w:jc w:val="center"/>
-        <w:rPr>
-          <w:rFonts w:ascii="Lucida Sans Typewriter" w:hAnsi="Lucida Sans Typewriter"/>
-        </w:rPr>
-      </w:pPr>
-      <w:r>
-        <w:rPr>
-          <w:rFonts w:ascii="Lucida Sans Typewriter" w:hAnsi="Lucida Sans Typewriter"/>
-        </w:rPr>
-        <w:t>git add “</w:t>
-      </w:r>
-      <w:r>
-        <w:rPr>
-          <w:rFonts w:ascii="Lucida Sans Typewriter" w:hAnsi="Lucida Sans Typewriter"/>
-          <w:i/>
-        </w:rPr>
-        <w:t>File_Name”</w:t>
-      </w:r>
-    </w:p>
-    <w:p>
-      <w:pPr>
-        <w:jc w:val="center"/>
-        <w:rPr>
-          <w:rFonts w:ascii="Consolas" w:hAnsi="Consolas"/>
-          <w:sz w:val="32"/>
-          <w:szCs w:val="36"/>
-        </w:rPr>
-      </w:pPr>
-      <w:r>
-        <w:rPr>
-          <w:rFonts w:ascii="Consolas" w:hAnsi="Consolas"/>
-          <w:sz w:val="32"/>
-          <w:szCs w:val="36"/>
-        </w:rPr>
-        <w:t>3.Saving The Added Files</w:t>
-      </w:r>
-    </w:p>
-    <w:p>
-      <w:pPr>
-        <w:jc w:val="center"/>
-        <w:rPr>
-          <w:rFonts w:ascii="Lucida Sans Typewriter" w:hAnsi="Lucida Sans Typewriter"/>
-        </w:rPr>
-      </w:pPr>
-      <w:r>
-        <w:rPr>
-          <w:rFonts w:ascii="Lucida Sans Typewriter" w:hAnsi="Lucida Sans Typewriter"/>
-        </w:rPr>
-        <w:t>git commit –m “</w:t>
-      </w:r>
-      <w:r>
-        <w:rPr>
-          <w:rFonts w:ascii="Lucida Sans Typewriter" w:hAnsi="Lucida Sans Typewriter"/>
-          <w:i/>
-        </w:rPr>
-        <w:t>Message”</w:t>
-      </w:r>
-    </w:p>
-    <w:p>
-      <w:pPr>
-        <w:jc w:val="center"/>
-        <w:rPr>
-          <w:rFonts w:ascii="Consolas" w:hAnsi="Consolas"/>
-          <w:sz w:val="32"/>
-          <w:szCs w:val="36"/>
-        </w:rPr>
-      </w:pPr>
-      <w:r>
-        <w:rPr>
-          <w:rFonts w:ascii="Consolas" w:hAnsi="Consolas"/>
-          <w:sz w:val="32"/>
-          <w:szCs w:val="36"/>
-        </w:rPr>
-        <w:t>4.Adding A Remote Repository</w:t>
-      </w:r>
-    </w:p>
-    <w:p>
-      <w:pPr>
-        <w:jc w:val="center"/>
-        <w:rPr>
-          <w:rFonts w:ascii="Lucida Sans Typewriter" w:hAnsi="Lucida Sans Typewriter"/>
-          <w:i/>
-        </w:rPr>
-      </w:pPr>
-      <w:r>
-        <w:rPr>
-          <w:rFonts w:ascii="Lucida Sans Typewriter" w:hAnsi="Lucida Sans Typewriter"/>
-        </w:rPr>
-        <w:t xml:space="preserve">git remote add </w:t>
-      </w:r>
-      <w:r>
-        <w:rPr>
-          <w:rFonts w:ascii="Lucida Sans Typewriter" w:hAnsi="Lucida Sans Typewriter"/>
-          <w:i/>
-        </w:rPr>
-        <w:t>remote_name_url</w:t>
-      </w:r>
-    </w:p>
-    <w:p>
-      <w:pPr>
-        <w:jc w:val="center"/>
-        <w:rPr>
-          <w:rFonts w:ascii="Consolas" w:hAnsi="Consolas"/>
-          <w:sz w:val="32"/>
-          <w:szCs w:val="36"/>
-        </w:rPr>
-      </w:pPr>
-      <w:r>
-        <w:rPr>
-          <w:rFonts w:ascii="Consolas" w:hAnsi="Consolas"/>
-          <w:sz w:val="32"/>
-          <w:szCs w:val="36"/>
-        </w:rPr>
-        <w:t>5.Uploading Files To a Remote</w:t>
-      </w:r>
-    </w:p>
-    <w:p>
-      <w:pPr>
-        <w:jc w:val="center"/>
-        <w:rPr>
-          <w:rFonts w:ascii="Lucida Sans Typewriter" w:hAnsi="Lucida Sans Typewriter"/>
-        </w:rPr>
-      </w:pPr>
-      <w:r>
-        <w:rPr>
-          <w:rFonts w:ascii="Lucida Sans Typewriter" w:hAnsi="Lucida Sans Typewriter"/>
-        </w:rPr>
-        <w:t>git  push origin master</w:t>
-      </w:r>
-    </w:p>
-    <w:p>
-      <w:pPr>
-        <w:jc w:val="center"/>
-        <w:rPr>
-          <w:rFonts w:ascii="Consolas" w:hAnsi="Consolas"/>
-          <w:sz w:val="32"/>
-          <w:szCs w:val="36"/>
-        </w:rPr>
-      </w:pPr>
-      <w:r>
-        <w:rPr>
-          <w:rFonts w:ascii="Consolas" w:hAnsi="Consolas"/>
-          <w:sz w:val="32"/>
-          <w:szCs w:val="36"/>
-        </w:rPr>
-        <w:t>6.Downloading Files From a Remote</w:t>
-      </w:r>
-    </w:p>
-    <w:p>
-      <w:pPr>
-        <w:jc w:val="center"/>
-        <w:rPr>
-          <w:rFonts w:ascii="Lucida Sans Typewriter" w:hAnsi="Lucida Sans Typewriter"/>
-        </w:rPr>
-      </w:pPr>
-      <w:r>
-        <w:rPr>
-          <w:rFonts w:ascii="Lucida Sans Typewriter" w:hAnsi="Lucida Sans Typewriter"/>
-        </w:rPr>
-        <w:t>git pull origin master</w:t>
-      </w:r>
-    </w:p>
-    <w:p>
-      <w:pPr>
-        <w:jc w:val="center"/>
-        <w:rPr>
-          <w:rFonts w:ascii="Consolas" w:hAnsi="Consolas"/>
-          <w:sz w:val="32"/>
-          <w:szCs w:val="36"/>
-        </w:rPr>
-      </w:pPr>
-      <w:r>
-        <w:rPr>
-          <w:rFonts w:ascii="Consolas" w:hAnsi="Consolas"/>
-          <w:sz w:val="32"/>
-          <w:szCs w:val="36"/>
-        </w:rPr>
-        <w:t>7.Recognizing Modified Files :</w:t>
-      </w:r>
-    </w:p>
-    <w:p>
-      <w:pPr>
-        <w:jc w:val="center"/>
-        <w:rPr>
-          <w:rFonts w:ascii="Lucida Sans Typewriter" w:hAnsi="Lucida Sans Typewriter"/>
-        </w:rPr>
-      </w:pPr>
-      <w:r>
-        <w:rPr>
-          <w:rFonts w:ascii="Lucida Sans Typewriter" w:hAnsi="Lucida Sans Typewriter"/>
-        </w:rPr>
-        <w:t>git status</w:t>
-      </w:r>
-    </w:p>
-    <w:p>
-      <w:pPr>
-        <w:jc w:val="center"/>
-      </w:pPr>
-      <w:r>
-        <w:t>Displayed In Red: Modified Files</w:t>
-      </w:r>
-    </w:p>
-    <w:p>
-      <w:pPr>
-        <w:jc w:val="center"/>
-      </w:pPr>
-      <w:r>
-        <w:t>Displayed In Green: Not Added By You.</w:t>
-      </w:r>
-    </w:p>
-    <w:p>
-      <w:pPr>
-        <w:jc w:val="center"/>
-        <w:rPr>
-          <w:rFonts w:ascii="Consolas" w:hAnsi="Consolas"/>
-          <w:sz w:val="32"/>
-          <w:szCs w:val="36"/>
-        </w:rPr>
-      </w:pPr>
-      <w:r>
-        <w:rPr>
-          <w:rFonts w:ascii="Consolas" w:hAnsi="Consolas"/>
-          <w:sz w:val="32"/>
-          <w:szCs w:val="36"/>
-        </w:rPr>
-        <w:t>8.Recognizing Content Changes</w:t>
-      </w:r>
-    </w:p>
-    <w:p>
-      <w:pPr>
-        <w:jc w:val="center"/>
-        <w:rPr>
-          <w:rFonts w:ascii="Lucida Sans Typewriter" w:hAnsi="Lucida Sans Typewriter"/>
-        </w:rPr>
-      </w:pPr>
-      <w:r>
-        <w:rPr>
-          <w:rFonts w:ascii="Lucida Sans Typewriter" w:hAnsi="Lucida Sans Typewriter"/>
-        </w:rPr>
-        <w:t>git diff</w:t>
-      </w:r>
-    </w:p>
-    <w:p>
-      <w:pPr>
-        <w:jc w:val="center"/>
-        <w:rPr>
-          <w:rFonts w:ascii="Consolas" w:hAnsi="Consolas"/>
-          <w:sz w:val="32"/>
-          <w:szCs w:val="36"/>
-        </w:rPr>
-      </w:pPr>
-      <w:r>
-        <w:rPr>
-          <w:rFonts w:ascii="Consolas" w:hAnsi="Consolas"/>
-          <w:sz w:val="32"/>
-          <w:szCs w:val="36"/>
-        </w:rPr>
-        <w:t>9. To See All Commits</w:t>
-      </w:r>
-    </w:p>
-    <w:p>
-      <w:pPr>
-        <w:jc w:val="center"/>
-        <w:rPr>
-          <w:rFonts w:ascii="Lucida Sans Typewriter" w:hAnsi="Lucida Sans Typewriter"/>
-        </w:rPr>
-      </w:pPr>
-      <w:r>
-        <w:rPr>
-          <w:rFonts w:ascii="Lucida Sans Typewriter" w:hAnsi="Lucida Sans Typewriter"/>
-        </w:rPr>
-        <w:t>git log</w:t>
-      </w:r>
-    </w:p>
-    <w:p>
-      <w:pPr>
-        <w:jc w:val="center"/>
-        <w:rPr>
-          <w:rFonts w:ascii="Consolas" w:hAnsi="Consolas"/>
-          <w:sz w:val="32"/>
-          <w:szCs w:val="36"/>
-        </w:rPr>
-      </w:pPr>
-      <w:r>
-        <w:rPr>
-          <w:rFonts w:ascii="Consolas" w:hAnsi="Consolas"/>
-          <w:sz w:val="32"/>
-          <w:szCs w:val="36"/>
-        </w:rPr>
-        <w:t>10.To See Changes</w:t>
-      </w:r>
-      <w:r>
-        <w:rPr>
-          <w:rFonts w:ascii="Consolas" w:hAnsi="Consolas"/>
-          <w:sz w:val="32"/>
-          <w:szCs w:val="36"/>
-        </w:rPr>
-        <w:t xml:space="preserve"> Made</w:t>
-      </w:r>
-    </w:p>
-    <w:p>
-      <w:pPr>
-        <w:jc w:val="center"/>
-        <w:rPr>
-          <w:rFonts w:ascii="Lucida Sans Typewriter" w:hAnsi="Lucida Sans Typewriter"/>
-        </w:rPr>
-      </w:pPr>
-      <w:r>
-        <w:rPr>
-          <w:rFonts w:ascii="Lucida Sans Typewriter" w:hAnsi="Lucida Sans Typewriter"/>
-        </w:rPr>
-        <w:t>git log –p</w:t>
-      </w:r>
-    </w:p>
-    <w:p>
-      <w:pPr>
-        <w:jc w:val="center"/>
-      </w:pPr>
-      <w:r>
-        <w:t>Press Q to quit the log;</w:t>
-      </w:r>
-    </w:p>
-    <w:p>
-      <w:pPr>
-        <w:jc w:val="center"/>
-        <w:rPr>
-          <w:rFonts w:ascii="Consolas" w:hAnsi="Consolas"/>
-          <w:sz w:val="36"/>
-          <w:szCs w:val="36"/>
-        </w:rPr>
-      </w:pPr>
-      <w:r>
-        <w:rPr>
-          <w:rFonts w:ascii="Consolas" w:hAnsi="Consolas"/>
-          <w:sz w:val="36"/>
-          <w:szCs w:val="36"/>
-        </w:rPr>
-        <w:lastRenderedPageBreak/>
-        <w:t>11.Delete File From Remote Repository</w:t>
-      </w:r>
-    </w:p>
-    <w:p>
-      <w:pPr>
-        <w:jc w:val="center"/>
-        <w:rPr>
-          <w:rFonts w:ascii="Lucida Sans Typewriter" w:hAnsi="Lucida Sans Typewriter"/>
-        </w:rPr>
-      </w:pPr>
-      <w:r>
-        <w:rPr>
-          <w:rFonts w:ascii="Lucida Sans Typewriter" w:hAnsi="Lucida Sans Typewriter"/>
-        </w:rPr>
-        <w:t xml:space="preserve">git rm </w:t>
-      </w:r>
-      <w:r>
-        <w:rPr>
-          <w:rFonts w:ascii="Lucida Sans Typewriter" w:hAnsi="Lucida Sans Typewriter"/>
-          <w:i/>
-        </w:rPr>
-        <w:t>file_name</w:t>
-      </w:r>
-    </w:p>
-    <w:p>
-      <w:pPr>
-        <w:jc w:val="center"/>
-        <w:rPr>
-          <w:rFonts w:ascii="Lucida Sans Typewriter" w:hAnsi="Lucida Sans Typewriter"/>
-        </w:rPr>
-      </w:pPr>
-      <w:r>
-        <w:rPr>
-          <w:rFonts w:ascii="Lucida Sans Typewriter" w:hAnsi="Lucida Sans Typewriter"/>
-        </w:rPr>
-        <w:t>git commit –m “</w:t>
-      </w:r>
-      <w:r>
-        <w:rPr>
-          <w:rFonts w:ascii="Lucida Sans Typewriter" w:hAnsi="Lucida Sans Typewriter"/>
-          <w:i/>
-        </w:rPr>
-        <w:t>Message”</w:t>
-      </w:r>
-    </w:p>
-    <w:p>
-      <w:pPr>
-        <w:jc w:val="center"/>
-        <w:rPr>
-          <w:rFonts w:ascii="Lucida Sans Typewriter" w:hAnsi="Lucida Sans Typewriter"/>
-        </w:rPr>
-      </w:pPr>
-      <w:r>
-        <w:rPr>
-          <w:rFonts w:ascii="Lucida Sans Typewriter" w:hAnsi="Lucida Sans Typewriter"/>
-        </w:rPr>
-        <w:t>git push origin master</w:t>
-      </w:r>
-    </w:p>
-    <w:p>
-      <w:pPr>
-        <w:jc w:val="center"/>
-        <w:rPr>
-          <w:rFonts w:ascii="Lucida Sans Typewriter" w:hAnsi="Lucida Sans Typewriter"/>
-        </w:rPr>
-      </w:pPr>
+      <w:r>
+        <w:rPr>
+          <w:rFonts w:ascii="Consolas" w:hAnsi="Consolas"/>
+          <w:sz w:val="32"/>
+          <w:szCs w:val="32"/>
+        </w:rPr>
+        <w:t>y</w:t>
+      </w:r>
+    </w:p>
+    <w:p>
+      <w:pPr>
+        <w:jc w:val="center"/>
+        <w:rPr>
+          <w:rFonts w:ascii="Lucida Sans Typewriter" w:hAnsi="Lucida Sans Typewriter"/>
+        </w:rPr>
+      </w:pPr>
+      <w:r>
+        <w:rPr>
+          <w:rFonts w:ascii="Lucida Sans Typewriter" w:hAnsi="Lucida Sans Typewriter"/>
+        </w:rPr>
+        <w:t>git remote set-url origin url-address</w:t>
+      </w:r>
     </w:p>
     <w:p>
       <w:pPr>
@@ -1501,7 +1599,7 @@
 </file>
 
 <file path=customXml/itemProps1.xml><?xml version="1.0" encoding="utf-8"?>
-<ds:datastoreItem xmlns:ds="http://schemas.openxmlformats.org/officeDocument/2006/customXml" ds:itemID="{528ACF45-C766-420D-864E-6782D26ED355}">
+<ds:datastoreItem xmlns:ds="http://schemas.openxmlformats.org/officeDocument/2006/customXml" ds:itemID="{002E4B68-F7FD-481F-B3EF-AD7313C7539C}">
   <ds:schemaRefs>
     <ds:schemaRef ds:uri="http://schemas.openxmlformats.org/officeDocument/2006/bibliography"/>
   </ds:schemaRefs>

</xml_diff>